<commit_message>
Add first 10 results from serology category
</commit_message>
<xml_diff>
--- a/Templates/COVIDPCRTemplate.docx
+++ b/Templates/COVIDPCRTemplate.docx
@@ -20,17 +20,6 @@
       <w:pPr>
         <w:rPr>
           <w:rFonts w:ascii="Times New Roman" w:hAnsi="Times New Roman" w:cs="Times New Roman"/>
-        </w:rPr>
-      </w:pPr>
-    </w:p>
-    <w:p>
-      <w:pPr>
-        <w:rPr>
-          <w:rFonts w:ascii="Times New Roman" w:hAnsi="Times New Roman" w:cs="Times New Roman"/>
-          <w:b/>
-          <w:sz w:val="24"/>
-          <w:szCs w:val="24"/>
-          <w:u w:val="single"/>
         </w:rPr>
       </w:pPr>
     </w:p>
@@ -651,14 +640,12 @@
                 <w:rFonts w:ascii="Times New Roman" w:hAnsi="Times New Roman" w:cs="Times New Roman"/>
               </w:rPr>
             </w:pPr>
-            <w:bookmarkStart w:id="0" w:name="_GoBack"/>
             <w:r>
               <w:rPr>
                 <w:rFonts w:ascii="Times New Roman" w:hAnsi="Times New Roman" w:cs="Times New Roman"/>
               </w:rPr>
               <w:t>[RES]</w:t>
             </w:r>
-            <w:bookmarkEnd w:id="0"/>
           </w:p>
         </w:tc>
         <w:tc>
@@ -869,10 +856,25 @@
       <w:pPr>
         <w:rPr>
           <w:rFonts w:ascii="Times New Roman" w:hAnsi="Times New Roman" w:cs="Times New Roman"/>
+        </w:rPr>
+      </w:pPr>
+      <w:r>
+        <w:rPr>
+          <w:rFonts w:ascii="Times New Roman" w:hAnsi="Times New Roman" w:cs="Times New Roman"/>
+        </w:rPr>
+        <w:t>COMMENT: [COM]</w:t>
+      </w:r>
+    </w:p>
+    <w:p>
+      <w:pPr>
+        <w:rPr>
+          <w:rFonts w:ascii="Times New Roman" w:hAnsi="Times New Roman" w:cs="Times New Roman"/>
           <w:sz w:val="24"/>
           <w:szCs w:val="24"/>
         </w:rPr>
       </w:pPr>
+      <w:bookmarkStart w:id="0" w:name="_GoBack"/>
+      <w:bookmarkEnd w:id="0"/>
     </w:p>
     <w:tbl>
       <w:tblPr>
@@ -1048,19 +1050,6 @@
     </w:p>
     <w:p>
       <w:pPr>
-        <w:rPr>
-          <w:rFonts w:ascii="Times New Roman" w:hAnsi="Times New Roman" w:cs="Times New Roman"/>
-        </w:rPr>
-      </w:pPr>
-      <w:r>
-        <w:rPr>
-          <w:rFonts w:ascii="Times New Roman" w:hAnsi="Times New Roman" w:cs="Times New Roman"/>
-        </w:rPr>
-        <w:t>COMMENT: [COM]</w:t>
-      </w:r>
-    </w:p>
-    <w:p>
-      <w:pPr>
         <w:pStyle w:val="ListParagraph"/>
         <w:numPr>
           <w:ilvl w:val="0"/>
@@ -1077,75 +1066,6 @@
         <w:rPr>
           <w:rFonts w:ascii="Times New Roman" w:hAnsi="Times New Roman" w:cs="Times New Roman"/>
           <w:b/>
-          <w:noProof/>
-          <w:sz w:val="32"/>
-          <w:szCs w:val="32"/>
-          <w:u w:val="single"/>
-        </w:rPr>
-        <mc:AlternateContent>
-          <mc:Choice Requires="wps">
-            <w:drawing>
-              <wp:anchor distT="0" distB="0" distL="114300" distR="114300" simplePos="0" relativeHeight="251662336" behindDoc="0" locked="0" layoutInCell="1" allowOverlap="1">
-                <wp:simplePos x="0" y="0"/>
-                <wp:positionH relativeFrom="margin">
-                  <wp:posOffset>-247650</wp:posOffset>
-                </wp:positionH>
-                <wp:positionV relativeFrom="paragraph">
-                  <wp:posOffset>1362710</wp:posOffset>
-                </wp:positionV>
-                <wp:extent cx="6410325" cy="9525"/>
-                <wp:effectExtent l="0" t="0" r="28575" b="28575"/>
-                <wp:wrapNone/>
-                <wp:docPr id="8" name="Straight Connector 8"/>
-                <wp:cNvGraphicFramePr/>
-                <a:graphic xmlns:a="http://schemas.openxmlformats.org/drawingml/2006/main">
-                  <a:graphicData uri="http://schemas.microsoft.com/office/word/2010/wordprocessingShape">
-                    <wps:wsp>
-                      <wps:cNvCnPr/>
-                      <wps:spPr>
-                        <a:xfrm flipV="1">
-                          <a:off x="0" y="0"/>
-                          <a:ext cx="6410325" cy="9525"/>
-                        </a:xfrm>
-                        <a:prstGeom prst="line">
-                          <a:avLst/>
-                        </a:prstGeom>
-                      </wps:spPr>
-                      <wps:style>
-                        <a:lnRef idx="1">
-                          <a:schemeClr val="dk1"/>
-                        </a:lnRef>
-                        <a:fillRef idx="0">
-                          <a:schemeClr val="dk1"/>
-                        </a:fillRef>
-                        <a:effectRef idx="0">
-                          <a:schemeClr val="dk1"/>
-                        </a:effectRef>
-                        <a:fontRef idx="minor">
-                          <a:schemeClr val="tx1"/>
-                        </a:fontRef>
-                      </wps:style>
-                      <wps:bodyPr/>
-                    </wps:wsp>
-                  </a:graphicData>
-                </a:graphic>
-              </wp:anchor>
-            </w:drawing>
-          </mc:Choice>
-          <mc:Fallback>
-            <w:pict>
-              <v:line w14:anchorId="52BDF1F8" id="Straight Connector 8" o:spid="_x0000_s1026" style="position:absolute;flip:y;z-index:251662336;visibility:visible;mso-wrap-style:square;mso-wrap-distance-left:9pt;mso-wrap-distance-top:0;mso-wrap-distance-right:9pt;mso-wrap-distance-bottom:0;mso-position-horizontal:absolute;mso-position-horizontal-relative:margin;mso-position-vertical:absolute;mso-position-vertical-relative:text" from="-19.5pt,107.3pt" to="485.25pt,108.05pt" o:gfxdata="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" strokecolor="black [3200]" strokeweight=".5pt">
-                <v:stroke joinstyle="miter"/>
-                <w10:wrap anchorx="margin"/>
-              </v:line>
-            </w:pict>
-          </mc:Fallback>
-        </mc:AlternateContent>
-      </w:r>
-      <w:r>
-        <w:rPr>
-          <w:rFonts w:ascii="Times New Roman" w:hAnsi="Times New Roman" w:cs="Times New Roman"/>
-          <w:b/>
           <w:sz w:val="18"/>
           <w:szCs w:val="18"/>
         </w:rPr>
@@ -1153,12 +1073,7 @@
       </w:r>
     </w:p>
     <w:sectPr>
-      <w:headerReference w:type="even" r:id="rId7"/>
-      <w:headerReference w:type="default" r:id="rId8"/>
-      <w:footerReference w:type="even" r:id="rId9"/>
-      <w:footerReference w:type="default" r:id="rId10"/>
-      <w:headerReference w:type="first" r:id="rId11"/>
-      <w:footerReference w:type="first" r:id="rId12"/>
+      <w:footerReference w:type="default" r:id="rId7"/>
       <w:pgSz w:w="12240" w:h="15840"/>
       <w:pgMar w:top="1440" w:right="1440" w:bottom="1440" w:left="1440" w:header="720" w:footer="720" w:gutter="0"/>
       <w:cols w:space="720"/>
@@ -1194,16 +1109,6 @@
 </file>
 
 <file path=word/footer1.xml><?xml version="1.0" encoding="utf-8"?>
-<w:ftr xmlns:wpc="http://schemas.microsoft.com/office/word/2010/wordprocessingCanvas" xmlns:cx="http://schemas.microsoft.com/office/drawing/2014/chartex" xmlns:cx1="http://schemas.microsoft.com/office/drawing/2015/9/8/chartex" xmlns:mc="http://schemas.openxmlformats.org/markup-compatibility/2006" xmlns:o="urn:schemas-microsoft-com:office:office" xmlns:r="http://schemas.openxmlformats.org/officeDocument/2006/relationships" xmlns:m="http://schemas.openxmlformats.org/officeDocument/2006/math" xmlns:v="urn:schemas-microsoft-com:vml" xmlns:wp14="http://schemas.microsoft.com/office/word/2010/wordprocessingDrawing" xmlns:wp="http://schemas.openxmlformats.org/drawingml/2006/wordprocessingDrawing" xmlns:w10="urn:schemas-microsoft-com:office:word" xmlns:w="http://schemas.openxmlformats.org/wordprocessingml/2006/main" xmlns:w14="http://schemas.microsoft.com/office/word/2010/wordml" xmlns:w15="http://schemas.microsoft.com/office/word/2012/wordml" xmlns:w16se="http://schemas.microsoft.com/office/word/2015/wordml/symex" xmlns:wpg="http://schemas.microsoft.com/office/word/2010/wordprocessingGroup" xmlns:wpi="http://schemas.microsoft.com/office/word/2010/wordprocessingInk" xmlns:wne="http://schemas.microsoft.com/office/word/2006/wordml" xmlns:wps="http://schemas.microsoft.com/office/word/2010/wordprocessingShape" mc:Ignorable="w14 w15 w16se wp14">
-  <w:p>
-    <w:pPr>
-      <w:pStyle w:val="Footer"/>
-    </w:pPr>
-  </w:p>
-</w:ftr>
-</file>
-
-<file path=word/footer2.xml><?xml version="1.0" encoding="utf-8"?>
 <w:ftr xmlns:wpc="http://schemas.microsoft.com/office/word/2010/wordprocessingCanvas" xmlns:cx="http://schemas.microsoft.com/office/drawing/2014/chartex" xmlns:cx1="http://schemas.microsoft.com/office/drawing/2015/9/8/chartex" xmlns:mc="http://schemas.openxmlformats.org/markup-compatibility/2006" xmlns:o="urn:schemas-microsoft-com:office:office" xmlns:r="http://schemas.openxmlformats.org/officeDocument/2006/relationships" xmlns:m="http://schemas.openxmlformats.org/officeDocument/2006/math" xmlns:v="urn:schemas-microsoft-com:vml" xmlns:wp14="http://schemas.microsoft.com/office/word/2010/wordprocessingDrawing" xmlns:wp="http://schemas.openxmlformats.org/drawingml/2006/wordprocessingDrawing" xmlns:w10="urn:schemas-microsoft-com:office:word" xmlns:w="http://schemas.openxmlformats.org/wordprocessingml/2006/main" xmlns:w14="http://schemas.microsoft.com/office/word/2010/wordml" xmlns:w15="http://schemas.microsoft.com/office/word/2012/wordml" xmlns:w16se="http://schemas.microsoft.com/office/word/2015/wordml/symex" xmlns:wpg="http://schemas.microsoft.com/office/word/2010/wordprocessingGroup" xmlns:wpi="http://schemas.microsoft.com/office/word/2010/wordprocessingInk" xmlns:wne="http://schemas.microsoft.com/office/word/2006/wordml" xmlns:wps="http://schemas.microsoft.com/office/word/2010/wordprocessingShape" mc:Ignorable="w14 w15 w16se wp14">
   <w:p>
     <w:pPr>
@@ -1218,6 +1123,70 @@
     <w:r>
       <w:rPr>
         <w:rFonts w:ascii="Times New Roman" w:hAnsi="Times New Roman" w:cs="Times New Roman"/>
+        <w:b/>
+        <w:noProof/>
+        <w:sz w:val="32"/>
+        <w:szCs w:val="32"/>
+        <w:u w:val="single"/>
+      </w:rPr>
+      <mc:AlternateContent>
+        <mc:Choice Requires="wps">
+          <w:drawing>
+            <wp:anchor distT="0" distB="0" distL="114300" distR="114300" simplePos="0" relativeHeight="251659264" behindDoc="0" locked="0" layoutInCell="1" allowOverlap="1" wp14:anchorId="3F0BF08B" wp14:editId="4817D737">
+              <wp:simplePos x="0" y="0"/>
+              <wp:positionH relativeFrom="margin">
+                <wp:posOffset>0</wp:posOffset>
+              </wp:positionH>
+              <wp:positionV relativeFrom="paragraph">
+                <wp:posOffset>-200025</wp:posOffset>
+              </wp:positionV>
+              <wp:extent cx="6410325" cy="9525"/>
+              <wp:effectExtent l="0" t="0" r="28575" b="28575"/>
+              <wp:wrapNone/>
+              <wp:docPr id="8" name="Straight Connector 8"/>
+              <wp:cNvGraphicFramePr/>
+              <a:graphic xmlns:a="http://schemas.openxmlformats.org/drawingml/2006/main">
+                <a:graphicData uri="http://schemas.microsoft.com/office/word/2010/wordprocessingShape">
+                  <wps:wsp>
+                    <wps:cNvCnPr/>
+                    <wps:spPr>
+                      <a:xfrm flipV="1">
+                        <a:off x="0" y="0"/>
+                        <a:ext cx="6410325" cy="9525"/>
+                      </a:xfrm>
+                      <a:prstGeom prst="line">
+                        <a:avLst/>
+                      </a:prstGeom>
+                      <a:noFill/>
+                      <a:ln w="6350" cap="flat" cmpd="sng" algn="ctr">
+                        <a:solidFill>
+                          <a:sysClr val="windowText" lastClr="000000"/>
+                        </a:solidFill>
+                        <a:prstDash val="solid"/>
+                        <a:miter lim="800000"/>
+                      </a:ln>
+                      <a:effectLst/>
+                    </wps:spPr>
+                    <wps:bodyPr/>
+                  </wps:wsp>
+                </a:graphicData>
+              </a:graphic>
+            </wp:anchor>
+          </w:drawing>
+        </mc:Choice>
+        <mc:Fallback>
+          <w:pict>
+            <v:line w14:anchorId="16764136" id="Straight Connector 8" o:spid="_x0000_s1026" style="position:absolute;flip:y;z-index:251659264;visibility:visible;mso-wrap-style:square;mso-wrap-distance-left:9pt;mso-wrap-distance-top:0;mso-wrap-distance-right:9pt;mso-wrap-distance-bottom:0;mso-position-horizontal:absolute;mso-position-horizontal-relative:margin;mso-position-vertical:absolute;mso-position-vertical-relative:text" from="0,-15.75pt" to="504.75pt,-15pt" o:gfxdata="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" strokecolor="windowText" strokeweight=".5pt">
+              <v:stroke joinstyle="miter"/>
+              <w10:wrap anchorx="margin"/>
+            </v:line>
+          </w:pict>
+        </mc:Fallback>
+      </mc:AlternateContent>
+    </w:r>
+    <w:r>
+      <w:rPr>
+        <w:rFonts w:ascii="Times New Roman" w:hAnsi="Times New Roman" w:cs="Times New Roman"/>
         <w:sz w:val="24"/>
         <w:szCs w:val="24"/>
       </w:rPr>
@@ -1227,16 +1196,6 @@
 </w:ftr>
 </file>
 
-<file path=word/footer3.xml><?xml version="1.0" encoding="utf-8"?>
-<w:ftr xmlns:wpc="http://schemas.microsoft.com/office/word/2010/wordprocessingCanvas" xmlns:cx="http://schemas.microsoft.com/office/drawing/2014/chartex" xmlns:cx1="http://schemas.microsoft.com/office/drawing/2015/9/8/chartex" xmlns:mc="http://schemas.openxmlformats.org/markup-compatibility/2006" xmlns:o="urn:schemas-microsoft-com:office:office" xmlns:r="http://schemas.openxmlformats.org/officeDocument/2006/relationships" xmlns:m="http://schemas.openxmlformats.org/officeDocument/2006/math" xmlns:v="urn:schemas-microsoft-com:vml" xmlns:wp14="http://schemas.microsoft.com/office/word/2010/wordprocessingDrawing" xmlns:wp="http://schemas.openxmlformats.org/drawingml/2006/wordprocessingDrawing" xmlns:w10="urn:schemas-microsoft-com:office:word" xmlns:w="http://schemas.openxmlformats.org/wordprocessingml/2006/main" xmlns:w14="http://schemas.microsoft.com/office/word/2010/wordml" xmlns:w15="http://schemas.microsoft.com/office/word/2012/wordml" xmlns:w16se="http://schemas.microsoft.com/office/word/2015/wordml/symex" xmlns:wpg="http://schemas.microsoft.com/office/word/2010/wordprocessingGroup" xmlns:wpi="http://schemas.microsoft.com/office/word/2010/wordprocessingInk" xmlns:wne="http://schemas.microsoft.com/office/word/2006/wordml" xmlns:wps="http://schemas.microsoft.com/office/word/2010/wordprocessingShape" mc:Ignorable="w14 w15 w16se wp14">
-  <w:p>
-    <w:pPr>
-      <w:pStyle w:val="Footer"/>
-    </w:pPr>
-  </w:p>
-</w:ftr>
-</file>
-
 <file path=word/footnotes.xml><?xml version="1.0" encoding="utf-8"?>
 <w:footnotes xmlns:wpc="http://schemas.microsoft.com/office/word/2010/wordprocessingCanvas" xmlns:cx="http://schemas.microsoft.com/office/drawing/2014/chartex" xmlns:cx1="http://schemas.microsoft.com/office/drawing/2015/9/8/chartex" xmlns:mc="http://schemas.openxmlformats.org/markup-compatibility/2006" xmlns:o="urn:schemas-microsoft-com:office:office" xmlns:r="http://schemas.openxmlformats.org/officeDocument/2006/relationships" xmlns:m="http://schemas.openxmlformats.org/officeDocument/2006/math" xmlns:v="urn:schemas-microsoft-com:vml" xmlns:wp14="http://schemas.microsoft.com/office/word/2010/wordprocessingDrawing" xmlns:wp="http://schemas.openxmlformats.org/drawingml/2006/wordprocessingDrawing" xmlns:w10="urn:schemas-microsoft-com:office:word" xmlns:w="http://schemas.openxmlformats.org/wordprocessingml/2006/main" xmlns:w14="http://schemas.microsoft.com/office/word/2010/wordml" xmlns:w15="http://schemas.microsoft.com/office/word/2012/wordml" xmlns:w16se="http://schemas.microsoft.com/office/word/2015/wordml/symex" xmlns:wpg="http://schemas.microsoft.com/office/word/2010/wordprocessingGroup" xmlns:wpi="http://schemas.microsoft.com/office/word/2010/wordprocessingInk" xmlns:wne="http://schemas.microsoft.com/office/word/2006/wordml" xmlns:wps="http://schemas.microsoft.com/office/word/2010/wordprocessingShape" mc:Ignorable="w14 w15 w16se wp14">
   <w:footnote w:type="separator" w:id="-1">
@@ -1260,36 +1219,6 @@
     </w:p>
   </w:footnote>
 </w:footnotes>
-</file>
-
-<file path=word/header1.xml><?xml version="1.0" encoding="utf-8"?>
-<w:hdr xmlns:wpc="http://schemas.microsoft.com/office/word/2010/wordprocessingCanvas" xmlns:cx="http://schemas.microsoft.com/office/drawing/2014/chartex" xmlns:cx1="http://schemas.microsoft.com/office/drawing/2015/9/8/chartex" xmlns:mc="http://schemas.openxmlformats.org/markup-compatibility/2006" xmlns:o="urn:schemas-microsoft-com:office:office" xmlns:r="http://schemas.openxmlformats.org/officeDocument/2006/relationships" xmlns:m="http://schemas.openxmlformats.org/officeDocument/2006/math" xmlns:v="urn:schemas-microsoft-com:vml" xmlns:wp14="http://schemas.microsoft.com/office/word/2010/wordprocessingDrawing" xmlns:wp="http://schemas.openxmlformats.org/drawingml/2006/wordprocessingDrawing" xmlns:w10="urn:schemas-microsoft-com:office:word" xmlns:w="http://schemas.openxmlformats.org/wordprocessingml/2006/main" xmlns:w14="http://schemas.microsoft.com/office/word/2010/wordml" xmlns:w15="http://schemas.microsoft.com/office/word/2012/wordml" xmlns:w16se="http://schemas.microsoft.com/office/word/2015/wordml/symex" xmlns:wpg="http://schemas.microsoft.com/office/word/2010/wordprocessingGroup" xmlns:wpi="http://schemas.microsoft.com/office/word/2010/wordprocessingInk" xmlns:wne="http://schemas.microsoft.com/office/word/2006/wordml" xmlns:wps="http://schemas.microsoft.com/office/word/2010/wordprocessingShape" mc:Ignorable="w14 w15 w16se wp14">
-  <w:p>
-    <w:pPr>
-      <w:pStyle w:val="Header"/>
-    </w:pPr>
-  </w:p>
-</w:hdr>
-</file>
-
-<file path=word/header2.xml><?xml version="1.0" encoding="utf-8"?>
-<w:hdr xmlns:wpc="http://schemas.microsoft.com/office/word/2010/wordprocessingCanvas" xmlns:cx="http://schemas.microsoft.com/office/drawing/2014/chartex" xmlns:cx1="http://schemas.microsoft.com/office/drawing/2015/9/8/chartex" xmlns:mc="http://schemas.openxmlformats.org/markup-compatibility/2006" xmlns:o="urn:schemas-microsoft-com:office:office" xmlns:r="http://schemas.openxmlformats.org/officeDocument/2006/relationships" xmlns:m="http://schemas.openxmlformats.org/officeDocument/2006/math" xmlns:v="urn:schemas-microsoft-com:vml" xmlns:wp14="http://schemas.microsoft.com/office/word/2010/wordprocessingDrawing" xmlns:wp="http://schemas.openxmlformats.org/drawingml/2006/wordprocessingDrawing" xmlns:w10="urn:schemas-microsoft-com:office:word" xmlns:w="http://schemas.openxmlformats.org/wordprocessingml/2006/main" xmlns:w14="http://schemas.microsoft.com/office/word/2010/wordml" xmlns:w15="http://schemas.microsoft.com/office/word/2012/wordml" xmlns:w16se="http://schemas.microsoft.com/office/word/2015/wordml/symex" xmlns:wpg="http://schemas.microsoft.com/office/word/2010/wordprocessingGroup" xmlns:wpi="http://schemas.microsoft.com/office/word/2010/wordprocessingInk" xmlns:wne="http://schemas.microsoft.com/office/word/2006/wordml" xmlns:wps="http://schemas.microsoft.com/office/word/2010/wordprocessingShape" mc:Ignorable="w14 w15 w16se wp14">
-  <w:p>
-    <w:pPr>
-      <w:pStyle w:val="Header"/>
-    </w:pPr>
-  </w:p>
-</w:hdr>
-</file>
-
-<file path=word/header3.xml><?xml version="1.0" encoding="utf-8"?>
-<w:hdr xmlns:wpc="http://schemas.microsoft.com/office/word/2010/wordprocessingCanvas" xmlns:cx="http://schemas.microsoft.com/office/drawing/2014/chartex" xmlns:cx1="http://schemas.microsoft.com/office/drawing/2015/9/8/chartex" xmlns:mc="http://schemas.openxmlformats.org/markup-compatibility/2006" xmlns:o="urn:schemas-microsoft-com:office:office" xmlns:r="http://schemas.openxmlformats.org/officeDocument/2006/relationships" xmlns:m="http://schemas.openxmlformats.org/officeDocument/2006/math" xmlns:v="urn:schemas-microsoft-com:vml" xmlns:wp14="http://schemas.microsoft.com/office/word/2010/wordprocessingDrawing" xmlns:wp="http://schemas.openxmlformats.org/drawingml/2006/wordprocessingDrawing" xmlns:w10="urn:schemas-microsoft-com:office:word" xmlns:w="http://schemas.openxmlformats.org/wordprocessingml/2006/main" xmlns:w14="http://schemas.microsoft.com/office/word/2010/wordml" xmlns:w15="http://schemas.microsoft.com/office/word/2012/wordml" xmlns:w16se="http://schemas.microsoft.com/office/word/2015/wordml/symex" xmlns:wpg="http://schemas.microsoft.com/office/word/2010/wordprocessingGroup" xmlns:wpi="http://schemas.microsoft.com/office/word/2010/wordprocessingInk" xmlns:wne="http://schemas.microsoft.com/office/word/2006/wordml" xmlns:wps="http://schemas.microsoft.com/office/word/2010/wordprocessingShape" mc:Ignorable="w14 w15 w16se wp14">
-  <w:p>
-    <w:pPr>
-      <w:pStyle w:val="Header"/>
-    </w:pPr>
-  </w:p>
-</w:hdr>
 </file>
 
 <file path=word/numbering.xml><?xml version="1.0" encoding="utf-8"?>

</xml_diff>